<commit_message>
Finished first iteration of map. Add it in other places
</commit_message>
<xml_diff>
--- a/Easeads-Final-1.docx
+++ b/Easeads-Final-1.docx
@@ -28,6 +28,51 @@
       </w:pPr>
       <w:r>
         <w:rPr/>
+      </w:r>
+    </w:p>
+    <w:p>
+      <w:pPr>
+        <w:pStyle w:val="Normal"/>
+        <w:rPr/>
+      </w:pPr>
+      <w:r>
+        <w:rPr/>
+      </w:r>
+    </w:p>
+    <w:p>
+      <w:pPr>
+        <w:pStyle w:val="Normal"/>
+        <w:rPr/>
+      </w:pPr>
+      <w:r>
+        <w:rPr/>
+      </w:r>
+    </w:p>
+    <w:p>
+      <w:pPr>
+        <w:pStyle w:val="Normal"/>
+        <w:rPr/>
+      </w:pPr>
+      <w:r>
+        <w:rPr/>
+      </w:r>
+    </w:p>
+    <w:p>
+      <w:pPr>
+        <w:pStyle w:val="Normal"/>
+        <w:rPr/>
+      </w:pPr>
+      <w:r>
+        <w:rPr/>
+      </w:r>
+    </w:p>
+    <w:p>
+      <w:pPr>
+        <w:pStyle w:val="Normal"/>
+        <w:rPr/>
+      </w:pPr>
+      <w:r>
+        <w:rPr/>
         <w:t>Today’s Clicks, Today’s Views, Today’s Spent, Current balance button with datas available for advertiser in their dashboard.</w:t>
       </w:r>
     </w:p>
@@ -43,54 +88,16 @@
     <w:p>
       <w:pPr>
         <w:pStyle w:val="Normal"/>
+        <w:widowControl/>
+        <w:overflowPunct w:val="false"/>
+        <w:bidi w:val="0"/>
+        <w:spacing w:lineRule="auto" w:line="276" w:before="0" w:after="200"/>
+        <w:jc w:val="left"/>
         <w:rPr/>
       </w:pPr>
       <w:r>
         <w:rPr/>
         <w:t>Add total spent data in place of total earnings in advertisers dashboard.</w:t>
-      </w:r>
-    </w:p>
-    <w:p>
-      <w:pPr>
-        <w:pStyle w:val="Normal"/>
-        <w:rPr/>
-      </w:pPr>
-      <w:r>
-        <w:rPr/>
-      </w:r>
-    </w:p>
-    <w:p>
-      <w:pPr>
-        <w:pStyle w:val="Normal"/>
-        <w:rPr/>
-      </w:pPr>
-      <w:r>
-        <w:rPr/>
-        <w:t xml:space="preserve">New </w:t>
-      </w:r>
-      <w:r>
-        <w:rPr/>
-        <w:t>Ad Type</w:t>
-      </w:r>
-    </w:p>
-    <w:p>
-      <w:pPr>
-        <w:pStyle w:val="Normal"/>
-        <w:rPr/>
-      </w:pPr>
-      <w:r>
-        <w:rPr/>
-      </w:r>
-    </w:p>
-    <w:p>
-      <w:pPr>
-        <w:pStyle w:val="Normal"/>
-        <w:spacing w:before="0" w:after="200"/>
-        <w:rPr/>
-      </w:pPr>
-      <w:r>
-        <w:rPr/>
-        <w:t>URL is stored wrong.</w:t>
       </w:r>
     </w:p>
     <w:sectPr>

</xml_diff>